<commit_message>
Changed the 04 to an 05 in DocPac header
</commit_message>
<xml_diff>
--- a/docpac_05300922/docpac_04230922.docx
+++ b/docpac_05300922/docpac_04230922.docx
@@ -1,6 +1,6 @@
 
 <file path=word/document.xml><?xml version="1.0" encoding="utf-8"?>
-<w:document xmlns:wpc="http://schemas.microsoft.com/office/word/2010/wordprocessingCanvas" xmlns:cx="http://schemas.microsoft.com/office/drawing/2014/chartex" xmlns:cx1="http://schemas.microsoft.com/office/drawing/2015/9/8/chartex" xmlns:cx2="http://schemas.microsoft.com/office/drawing/2015/10/21/chartex" xmlns:cx3="http://schemas.microsoft.com/office/drawing/2016/5/9/chartex" xmlns:cx4="http://schemas.microsoft.com/office/drawing/2016/5/10/chartex" xmlns:cx5="http://schemas.microsoft.com/office/drawing/2016/5/11/chartex" xmlns:cx6="http://schemas.microsoft.com/office/drawing/2016/5/12/chartex" xmlns:cx7="http://schemas.microsoft.com/office/drawing/2016/5/13/chartex" xmlns:cx8="http://schemas.microsoft.com/office/drawing/2016/5/14/chartex" xmlns:mc="http://schemas.openxmlformats.org/markup-compatibility/2006" xmlns:aink="http://schemas.microsoft.com/office/drawing/2016/ink" xmlns:am3d="http://schemas.microsoft.com/office/drawing/2017/model3d" xmlns:o="urn:schemas-microsoft-com:office:office" xmlns:oel="http://schemas.microsoft.com/office/2019/extlst" xmlns:r="http://schemas.openxmlformats.org/officeDocument/2006/relationships" xmlns:m="http://schemas.openxmlformats.org/officeDocument/2006/math" xmlns:v="urn:schemas-microsoft-com:vml" xmlns:wp14="http://schemas.microsoft.com/office/word/2010/wordprocessingDrawing" xmlns:wp="http://schemas.openxmlformats.org/drawingml/2006/wordprocessingDrawing" xmlns:w10="urn:schemas-microsoft-com:office:word" xmlns:w="http://schemas.openxmlformats.org/wordprocessingml/2006/main" xmlns:w14="http://schemas.microsoft.com/office/word/2010/wordml" xmlns:w15="http://schemas.microsoft.com/office/word/2012/wordml" xmlns:w16cex="http://schemas.microsoft.com/office/word/2018/wordml/cex" xmlns:w16cid="http://schemas.microsoft.com/office/word/2016/wordml/cid" xmlns:w16="http://schemas.microsoft.com/office/word/2018/wordml" xmlns:w16sdtdh="http://schemas.microsoft.com/office/word/2020/wordml/sdtdatahash" xmlns:w16se="http://schemas.microsoft.com/office/word/2015/wordml/symex" xmlns:wpg="http://schemas.microsoft.com/office/word/2010/wordprocessingGroup" xmlns:wpi="http://schemas.microsoft.com/office/word/2010/wordprocessingInk" xmlns:wne="http://schemas.microsoft.com/office/word/2006/wordml" xmlns:wps="http://schemas.microsoft.com/office/word/2010/wordprocessingShape" mc:Ignorable="w14 w15 w16se w16cid w16 w16cex w16sdtdh wp14">
+<w:document xmlns:wpc="http://schemas.microsoft.com/office/word/2010/wordprocessingCanvas" xmlns:cx="http://schemas.microsoft.com/office/drawing/2014/chartex" xmlns:cx1="http://schemas.microsoft.com/office/drawing/2015/9/8/chartex" xmlns:cx2="http://schemas.microsoft.com/office/drawing/2015/10/21/chartex" xmlns:cx3="http://schemas.microsoft.com/office/drawing/2016/5/9/chartex" xmlns:cx4="http://schemas.microsoft.com/office/drawing/2016/5/10/chartex" xmlns:cx5="http://schemas.microsoft.com/office/drawing/2016/5/11/chartex" xmlns:cx6="http://schemas.microsoft.com/office/drawing/2016/5/12/chartex" xmlns:cx7="http://schemas.microsoft.com/office/drawing/2016/5/13/chartex" xmlns:cx8="http://schemas.microsoft.com/office/drawing/2016/5/14/chartex" xmlns:mc="http://schemas.openxmlformats.org/markup-compatibility/2006" xmlns:aink="http://schemas.microsoft.com/office/drawing/2016/ink" xmlns:am3d="http://schemas.microsoft.com/office/drawing/2017/model3d" xmlns:o="urn:schemas-microsoft-com:office:office" xmlns:r="http://schemas.openxmlformats.org/officeDocument/2006/relationships" xmlns:m="http://schemas.openxmlformats.org/officeDocument/2006/math" xmlns:v="urn:schemas-microsoft-com:vml" xmlns:wp14="http://schemas.microsoft.com/office/word/2010/wordprocessingDrawing" xmlns:wp="http://schemas.openxmlformats.org/drawingml/2006/wordprocessingDrawing" xmlns:w10="urn:schemas-microsoft-com:office:word" xmlns:w="http://schemas.openxmlformats.org/wordprocessingml/2006/main" xmlns:w14="http://schemas.microsoft.com/office/word/2010/wordml" xmlns:w15="http://schemas.microsoft.com/office/word/2012/wordml" xmlns:w16cid="http://schemas.microsoft.com/office/word/2016/wordml/cid" xmlns:w16se="http://schemas.microsoft.com/office/word/2015/wordml/symex" xmlns:wpg="http://schemas.microsoft.com/office/word/2010/wordprocessingGroup" xmlns:wpi="http://schemas.microsoft.com/office/word/2010/wordprocessingInk" xmlns:wne="http://schemas.microsoft.com/office/word/2006/wordml" xmlns:wps="http://schemas.microsoft.com/office/word/2010/wordprocessingShape" mc:Ignorable="w14 w15 w16se w16cid wp14">
   <w:body>
     <w:p>
       <w:pPr>
@@ -38,8 +38,10 @@
           <w:sz w:val="28"/>
           <w:szCs w:val="28"/>
         </w:rPr>
-        <w:t>4</w:t>
+        <w:t>5</w:t>
       </w:r>
+      <w:bookmarkStart w:id="0" w:name="_GoBack"/>
+      <w:bookmarkEnd w:id="0"/>
       <w:r>
         <w:rPr>
           <w:rFonts w:ascii="Abadi" w:hAnsi="Abadi"/>
@@ -747,7 +749,15 @@
       </w:r>
       <w:proofErr w:type="spellEnd"/>
       <w:r>
-        <w:t xml:space="preserve"> and document you cont</w:t>
+        <w:t xml:space="preserve"> and document </w:t>
+      </w:r>
+      <w:proofErr w:type="gramStart"/>
+      <w:r>
+        <w:t>you</w:t>
+      </w:r>
+      <w:proofErr w:type="gramEnd"/>
+      <w:r>
+        <w:t xml:space="preserve"> cont</w:t>
       </w:r>
       <w:r>
         <w:t>ribution. A contribution is considered to be:</w:t>
@@ -765,10 +775,12 @@
         <w:t xml:space="preserve">Serious contribution to </w:t>
       </w:r>
       <w:proofErr w:type="spellStart"/>
+      <w:proofErr w:type="gramStart"/>
       <w:r>
         <w:t>a</w:t>
       </w:r>
       <w:proofErr w:type="spellEnd"/>
+      <w:proofErr w:type="gramEnd"/>
       <w:r>
         <w:t xml:space="preserve"> issue, discussions, or documentation</w:t>
       </w:r>
@@ -1999,7 +2011,7 @@
 </file>
 
 <file path=word/endnotes.xml><?xml version="1.0" encoding="utf-8"?>
-<w:endnotes xmlns:wpc="http://schemas.microsoft.com/office/word/2010/wordprocessingCanvas" xmlns:cx="http://schemas.microsoft.com/office/drawing/2014/chartex" xmlns:cx1="http://schemas.microsoft.com/office/drawing/2015/9/8/chartex" xmlns:cx2="http://schemas.microsoft.com/office/drawing/2015/10/21/chartex" xmlns:cx3="http://schemas.microsoft.com/office/drawing/2016/5/9/chartex" xmlns:cx4="http://schemas.microsoft.com/office/drawing/2016/5/10/chartex" xmlns:cx5="http://schemas.microsoft.com/office/drawing/2016/5/11/chartex" xmlns:cx6="http://schemas.microsoft.com/office/drawing/2016/5/12/chartex" xmlns:cx7="http://schemas.microsoft.com/office/drawing/2016/5/13/chartex" xmlns:cx8="http://schemas.microsoft.com/office/drawing/2016/5/14/chartex" xmlns:mc="http://schemas.openxmlformats.org/markup-compatibility/2006" xmlns:aink="http://schemas.microsoft.com/office/drawing/2016/ink" xmlns:am3d="http://schemas.microsoft.com/office/drawing/2017/model3d" xmlns:o="urn:schemas-microsoft-com:office:office" xmlns:oel="http://schemas.microsoft.com/office/2019/extlst" xmlns:r="http://schemas.openxmlformats.org/officeDocument/2006/relationships" xmlns:m="http://schemas.openxmlformats.org/officeDocument/2006/math" xmlns:v="urn:schemas-microsoft-com:vml" xmlns:wp14="http://schemas.microsoft.com/office/word/2010/wordprocessingDrawing" xmlns:wp="http://schemas.openxmlformats.org/drawingml/2006/wordprocessingDrawing" xmlns:w10="urn:schemas-microsoft-com:office:word" xmlns:w="http://schemas.openxmlformats.org/wordprocessingml/2006/main" xmlns:w14="http://schemas.microsoft.com/office/word/2010/wordml" xmlns:w15="http://schemas.microsoft.com/office/word/2012/wordml" xmlns:w16cex="http://schemas.microsoft.com/office/word/2018/wordml/cex" xmlns:w16cid="http://schemas.microsoft.com/office/word/2016/wordml/cid" xmlns:w16="http://schemas.microsoft.com/office/word/2018/wordml" xmlns:w16sdtdh="http://schemas.microsoft.com/office/word/2020/wordml/sdtdatahash" xmlns:w16se="http://schemas.microsoft.com/office/word/2015/wordml/symex" xmlns:wpg="http://schemas.microsoft.com/office/word/2010/wordprocessingGroup" xmlns:wpi="http://schemas.microsoft.com/office/word/2010/wordprocessingInk" xmlns:wne="http://schemas.microsoft.com/office/word/2006/wordml" xmlns:wps="http://schemas.microsoft.com/office/word/2010/wordprocessingShape" mc:Ignorable="w14 w15 w16se w16cid w16 w16cex w16sdtdh wp14">
+<w:endnotes xmlns:wpc="http://schemas.microsoft.com/office/word/2010/wordprocessingCanvas" xmlns:cx="http://schemas.microsoft.com/office/drawing/2014/chartex" xmlns:cx1="http://schemas.microsoft.com/office/drawing/2015/9/8/chartex" xmlns:cx2="http://schemas.microsoft.com/office/drawing/2015/10/21/chartex" xmlns:cx3="http://schemas.microsoft.com/office/drawing/2016/5/9/chartex" xmlns:cx4="http://schemas.microsoft.com/office/drawing/2016/5/10/chartex" xmlns:cx5="http://schemas.microsoft.com/office/drawing/2016/5/11/chartex" xmlns:cx6="http://schemas.microsoft.com/office/drawing/2016/5/12/chartex" xmlns:cx7="http://schemas.microsoft.com/office/drawing/2016/5/13/chartex" xmlns:cx8="http://schemas.microsoft.com/office/drawing/2016/5/14/chartex" xmlns:mc="http://schemas.openxmlformats.org/markup-compatibility/2006" xmlns:aink="http://schemas.microsoft.com/office/drawing/2016/ink" xmlns:am3d="http://schemas.microsoft.com/office/drawing/2017/model3d" xmlns:o="urn:schemas-microsoft-com:office:office" xmlns:r="http://schemas.openxmlformats.org/officeDocument/2006/relationships" xmlns:m="http://schemas.openxmlformats.org/officeDocument/2006/math" xmlns:v="urn:schemas-microsoft-com:vml" xmlns:wp14="http://schemas.microsoft.com/office/word/2010/wordprocessingDrawing" xmlns:wp="http://schemas.openxmlformats.org/drawingml/2006/wordprocessingDrawing" xmlns:w10="urn:schemas-microsoft-com:office:word" xmlns:w="http://schemas.openxmlformats.org/wordprocessingml/2006/main" xmlns:w14="http://schemas.microsoft.com/office/word/2010/wordml" xmlns:w15="http://schemas.microsoft.com/office/word/2012/wordml" xmlns:w16cid="http://schemas.microsoft.com/office/word/2016/wordml/cid" xmlns:w16se="http://schemas.microsoft.com/office/word/2015/wordml/symex" xmlns:wpg="http://schemas.microsoft.com/office/word/2010/wordprocessingGroup" xmlns:wpi="http://schemas.microsoft.com/office/word/2010/wordprocessingInk" xmlns:wne="http://schemas.microsoft.com/office/word/2006/wordml" xmlns:wps="http://schemas.microsoft.com/office/word/2010/wordprocessingShape" mc:Ignorable="w14 w15 w16se w16cid wp14">
   <w:endnote w:type="separator" w:id="-1">
     <w:p>
       <w:pPr>
@@ -2031,7 +2043,7 @@
 </file>
 
 <file path=word/footer1.xml><?xml version="1.0" encoding="utf-8"?>
-<w:ftr xmlns:wpc="http://schemas.microsoft.com/office/word/2010/wordprocessingCanvas" xmlns:cx="http://schemas.microsoft.com/office/drawing/2014/chartex" xmlns:cx1="http://schemas.microsoft.com/office/drawing/2015/9/8/chartex" xmlns:cx2="http://schemas.microsoft.com/office/drawing/2015/10/21/chartex" xmlns:cx3="http://schemas.microsoft.com/office/drawing/2016/5/9/chartex" xmlns:cx4="http://schemas.microsoft.com/office/drawing/2016/5/10/chartex" xmlns:cx5="http://schemas.microsoft.com/office/drawing/2016/5/11/chartex" xmlns:cx6="http://schemas.microsoft.com/office/drawing/2016/5/12/chartex" xmlns:cx7="http://schemas.microsoft.com/office/drawing/2016/5/13/chartex" xmlns:cx8="http://schemas.microsoft.com/office/drawing/2016/5/14/chartex" xmlns:mc="http://schemas.openxmlformats.org/markup-compatibility/2006" xmlns:aink="http://schemas.microsoft.com/office/drawing/2016/ink" xmlns:am3d="http://schemas.microsoft.com/office/drawing/2017/model3d" xmlns:o="urn:schemas-microsoft-com:office:office" xmlns:oel="http://schemas.microsoft.com/office/2019/extlst" xmlns:r="http://schemas.openxmlformats.org/officeDocument/2006/relationships" xmlns:m="http://schemas.openxmlformats.org/officeDocument/2006/math" xmlns:v="urn:schemas-microsoft-com:vml" xmlns:wp14="http://schemas.microsoft.com/office/word/2010/wordprocessingDrawing" xmlns:wp="http://schemas.openxmlformats.org/drawingml/2006/wordprocessingDrawing" xmlns:w10="urn:schemas-microsoft-com:office:word" xmlns:w="http://schemas.openxmlformats.org/wordprocessingml/2006/main" xmlns:w14="http://schemas.microsoft.com/office/word/2010/wordml" xmlns:w15="http://schemas.microsoft.com/office/word/2012/wordml" xmlns:w16cex="http://schemas.microsoft.com/office/word/2018/wordml/cex" xmlns:w16cid="http://schemas.microsoft.com/office/word/2016/wordml/cid" xmlns:w16="http://schemas.microsoft.com/office/word/2018/wordml" xmlns:w16sdtdh="http://schemas.microsoft.com/office/word/2020/wordml/sdtdatahash" xmlns:w16se="http://schemas.microsoft.com/office/word/2015/wordml/symex" xmlns:wpg="http://schemas.microsoft.com/office/word/2010/wordprocessingGroup" xmlns:wpi="http://schemas.microsoft.com/office/word/2010/wordprocessingInk" xmlns:wne="http://schemas.microsoft.com/office/word/2006/wordml" xmlns:wps="http://schemas.microsoft.com/office/word/2010/wordprocessingShape" mc:Ignorable="w14 w15 w16se w16cid w16 w16cex w16sdtdh wp14">
+<w:ftr xmlns:wpc="http://schemas.microsoft.com/office/word/2010/wordprocessingCanvas" xmlns:cx="http://schemas.microsoft.com/office/drawing/2014/chartex" xmlns:cx1="http://schemas.microsoft.com/office/drawing/2015/9/8/chartex" xmlns:cx2="http://schemas.microsoft.com/office/drawing/2015/10/21/chartex" xmlns:cx3="http://schemas.microsoft.com/office/drawing/2016/5/9/chartex" xmlns:cx4="http://schemas.microsoft.com/office/drawing/2016/5/10/chartex" xmlns:cx5="http://schemas.microsoft.com/office/drawing/2016/5/11/chartex" xmlns:cx6="http://schemas.microsoft.com/office/drawing/2016/5/12/chartex" xmlns:cx7="http://schemas.microsoft.com/office/drawing/2016/5/13/chartex" xmlns:cx8="http://schemas.microsoft.com/office/drawing/2016/5/14/chartex" xmlns:mc="http://schemas.openxmlformats.org/markup-compatibility/2006" xmlns:aink="http://schemas.microsoft.com/office/drawing/2016/ink" xmlns:am3d="http://schemas.microsoft.com/office/drawing/2017/model3d" xmlns:o="urn:schemas-microsoft-com:office:office" xmlns:r="http://schemas.openxmlformats.org/officeDocument/2006/relationships" xmlns:m="http://schemas.openxmlformats.org/officeDocument/2006/math" xmlns:v="urn:schemas-microsoft-com:vml" xmlns:wp14="http://schemas.microsoft.com/office/word/2010/wordprocessingDrawing" xmlns:wp="http://schemas.openxmlformats.org/drawingml/2006/wordprocessingDrawing" xmlns:w10="urn:schemas-microsoft-com:office:word" xmlns:w="http://schemas.openxmlformats.org/wordprocessingml/2006/main" xmlns:w14="http://schemas.microsoft.com/office/word/2010/wordml" xmlns:w15="http://schemas.microsoft.com/office/word/2012/wordml" xmlns:w16cid="http://schemas.microsoft.com/office/word/2016/wordml/cid" xmlns:w16se="http://schemas.microsoft.com/office/word/2015/wordml/symex" xmlns:wpg="http://schemas.microsoft.com/office/word/2010/wordprocessingGroup" xmlns:wpi="http://schemas.microsoft.com/office/word/2010/wordprocessingInk" xmlns:wne="http://schemas.microsoft.com/office/word/2006/wordml" xmlns:wps="http://schemas.microsoft.com/office/word/2010/wordprocessingShape" mc:Ignorable="w14 w15 w16se w16cid wp14">
   <w:p>
     <w:pPr>
       <w:widowControl w:val="0"/>
@@ -2345,7 +2357,7 @@
 </file>
 
 <file path=word/footnotes.xml><?xml version="1.0" encoding="utf-8"?>
-<w:footnotes xmlns:wpc="http://schemas.microsoft.com/office/word/2010/wordprocessingCanvas" xmlns:cx="http://schemas.microsoft.com/office/drawing/2014/chartex" xmlns:cx1="http://schemas.microsoft.com/office/drawing/2015/9/8/chartex" xmlns:cx2="http://schemas.microsoft.com/office/drawing/2015/10/21/chartex" xmlns:cx3="http://schemas.microsoft.com/office/drawing/2016/5/9/chartex" xmlns:cx4="http://schemas.microsoft.com/office/drawing/2016/5/10/chartex" xmlns:cx5="http://schemas.microsoft.com/office/drawing/2016/5/11/chartex" xmlns:cx6="http://schemas.microsoft.com/office/drawing/2016/5/12/chartex" xmlns:cx7="http://schemas.microsoft.com/office/drawing/2016/5/13/chartex" xmlns:cx8="http://schemas.microsoft.com/office/drawing/2016/5/14/chartex" xmlns:mc="http://schemas.openxmlformats.org/markup-compatibility/2006" xmlns:aink="http://schemas.microsoft.com/office/drawing/2016/ink" xmlns:am3d="http://schemas.microsoft.com/office/drawing/2017/model3d" xmlns:o="urn:schemas-microsoft-com:office:office" xmlns:oel="http://schemas.microsoft.com/office/2019/extlst" xmlns:r="http://schemas.openxmlformats.org/officeDocument/2006/relationships" xmlns:m="http://schemas.openxmlformats.org/officeDocument/2006/math" xmlns:v="urn:schemas-microsoft-com:vml" xmlns:wp14="http://schemas.microsoft.com/office/word/2010/wordprocessingDrawing" xmlns:wp="http://schemas.openxmlformats.org/drawingml/2006/wordprocessingDrawing" xmlns:w10="urn:schemas-microsoft-com:office:word" xmlns:w="http://schemas.openxmlformats.org/wordprocessingml/2006/main" xmlns:w14="http://schemas.microsoft.com/office/word/2010/wordml" xmlns:w15="http://schemas.microsoft.com/office/word/2012/wordml" xmlns:w16cex="http://schemas.microsoft.com/office/word/2018/wordml/cex" xmlns:w16cid="http://schemas.microsoft.com/office/word/2016/wordml/cid" xmlns:w16="http://schemas.microsoft.com/office/word/2018/wordml" xmlns:w16sdtdh="http://schemas.microsoft.com/office/word/2020/wordml/sdtdatahash" xmlns:w16se="http://schemas.microsoft.com/office/word/2015/wordml/symex" xmlns:wpg="http://schemas.microsoft.com/office/word/2010/wordprocessingGroup" xmlns:wpi="http://schemas.microsoft.com/office/word/2010/wordprocessingInk" xmlns:wne="http://schemas.microsoft.com/office/word/2006/wordml" xmlns:wps="http://schemas.microsoft.com/office/word/2010/wordprocessingShape" mc:Ignorable="w14 w15 w16se w16cid w16 w16cex w16sdtdh wp14">
+<w:footnotes xmlns:wpc="http://schemas.microsoft.com/office/word/2010/wordprocessingCanvas" xmlns:cx="http://schemas.microsoft.com/office/drawing/2014/chartex" xmlns:cx1="http://schemas.microsoft.com/office/drawing/2015/9/8/chartex" xmlns:cx2="http://schemas.microsoft.com/office/drawing/2015/10/21/chartex" xmlns:cx3="http://schemas.microsoft.com/office/drawing/2016/5/9/chartex" xmlns:cx4="http://schemas.microsoft.com/office/drawing/2016/5/10/chartex" xmlns:cx5="http://schemas.microsoft.com/office/drawing/2016/5/11/chartex" xmlns:cx6="http://schemas.microsoft.com/office/drawing/2016/5/12/chartex" xmlns:cx7="http://schemas.microsoft.com/office/drawing/2016/5/13/chartex" xmlns:cx8="http://schemas.microsoft.com/office/drawing/2016/5/14/chartex" xmlns:mc="http://schemas.openxmlformats.org/markup-compatibility/2006" xmlns:aink="http://schemas.microsoft.com/office/drawing/2016/ink" xmlns:am3d="http://schemas.microsoft.com/office/drawing/2017/model3d" xmlns:o="urn:schemas-microsoft-com:office:office" xmlns:r="http://schemas.openxmlformats.org/officeDocument/2006/relationships" xmlns:m="http://schemas.openxmlformats.org/officeDocument/2006/math" xmlns:v="urn:schemas-microsoft-com:vml" xmlns:wp14="http://schemas.microsoft.com/office/word/2010/wordprocessingDrawing" xmlns:wp="http://schemas.openxmlformats.org/drawingml/2006/wordprocessingDrawing" xmlns:w10="urn:schemas-microsoft-com:office:word" xmlns:w="http://schemas.openxmlformats.org/wordprocessingml/2006/main" xmlns:w14="http://schemas.microsoft.com/office/word/2010/wordml" xmlns:w15="http://schemas.microsoft.com/office/word/2012/wordml" xmlns:w16cid="http://schemas.microsoft.com/office/word/2016/wordml/cid" xmlns:w16se="http://schemas.microsoft.com/office/word/2015/wordml/symex" xmlns:wpg="http://schemas.microsoft.com/office/word/2010/wordprocessingGroup" xmlns:wpi="http://schemas.microsoft.com/office/word/2010/wordprocessingInk" xmlns:wne="http://schemas.microsoft.com/office/word/2006/wordml" xmlns:wps="http://schemas.microsoft.com/office/word/2010/wordprocessingShape" mc:Ignorable="w14 w15 w16se w16cid wp14">
   <w:footnote w:type="separator" w:id="-1">
     <w:p>
       <w:pPr>
@@ -2377,7 +2389,7 @@
 </file>
 
 <file path=word/numbering.xml><?xml version="1.0" encoding="utf-8"?>
-<w:numbering xmlns:wpc="http://schemas.microsoft.com/office/word/2010/wordprocessingCanvas" xmlns:cx="http://schemas.microsoft.com/office/drawing/2014/chartex" xmlns:cx1="http://schemas.microsoft.com/office/drawing/2015/9/8/chartex" xmlns:cx2="http://schemas.microsoft.com/office/drawing/2015/10/21/chartex" xmlns:cx3="http://schemas.microsoft.com/office/drawing/2016/5/9/chartex" xmlns:cx4="http://schemas.microsoft.com/office/drawing/2016/5/10/chartex" xmlns:cx5="http://schemas.microsoft.com/office/drawing/2016/5/11/chartex" xmlns:cx6="http://schemas.microsoft.com/office/drawing/2016/5/12/chartex" xmlns:cx7="http://schemas.microsoft.com/office/drawing/2016/5/13/chartex" xmlns:cx8="http://schemas.microsoft.com/office/drawing/2016/5/14/chartex" xmlns:mc="http://schemas.openxmlformats.org/markup-compatibility/2006" xmlns:aink="http://schemas.microsoft.com/office/drawing/2016/ink" xmlns:am3d="http://schemas.microsoft.com/office/drawing/2017/model3d" xmlns:o="urn:schemas-microsoft-com:office:office" xmlns:oel="http://schemas.microsoft.com/office/2019/extlst" xmlns:r="http://schemas.openxmlformats.org/officeDocument/2006/relationships" xmlns:m="http://schemas.openxmlformats.org/officeDocument/2006/math" xmlns:v="urn:schemas-microsoft-com:vml" xmlns:wp14="http://schemas.microsoft.com/office/word/2010/wordprocessingDrawing" xmlns:wp="http://schemas.openxmlformats.org/drawingml/2006/wordprocessingDrawing" xmlns:w10="urn:schemas-microsoft-com:office:word" xmlns:w="http://schemas.openxmlformats.org/wordprocessingml/2006/main" xmlns:w14="http://schemas.microsoft.com/office/word/2010/wordml" xmlns:w15="http://schemas.microsoft.com/office/word/2012/wordml" xmlns:w16cex="http://schemas.microsoft.com/office/word/2018/wordml/cex" xmlns:w16cid="http://schemas.microsoft.com/office/word/2016/wordml/cid" xmlns:w16="http://schemas.microsoft.com/office/word/2018/wordml" xmlns:w16sdtdh="http://schemas.microsoft.com/office/word/2020/wordml/sdtdatahash" xmlns:w16se="http://schemas.microsoft.com/office/word/2015/wordml/symex" xmlns:wpg="http://schemas.microsoft.com/office/word/2010/wordprocessingGroup" xmlns:wpi="http://schemas.microsoft.com/office/word/2010/wordprocessingInk" xmlns:wne="http://schemas.microsoft.com/office/word/2006/wordml" xmlns:wps="http://schemas.microsoft.com/office/word/2010/wordprocessingShape" mc:Ignorable="w14 w15 w16se w16cid w16 w16cex w16sdtdh wp14">
+<w:numbering xmlns:wpc="http://schemas.microsoft.com/office/word/2010/wordprocessingCanvas" xmlns:cx="http://schemas.microsoft.com/office/drawing/2014/chartex" xmlns:cx1="http://schemas.microsoft.com/office/drawing/2015/9/8/chartex" xmlns:cx2="http://schemas.microsoft.com/office/drawing/2015/10/21/chartex" xmlns:cx3="http://schemas.microsoft.com/office/drawing/2016/5/9/chartex" xmlns:cx4="http://schemas.microsoft.com/office/drawing/2016/5/10/chartex" xmlns:cx5="http://schemas.microsoft.com/office/drawing/2016/5/11/chartex" xmlns:cx6="http://schemas.microsoft.com/office/drawing/2016/5/12/chartex" xmlns:cx7="http://schemas.microsoft.com/office/drawing/2016/5/13/chartex" xmlns:cx8="http://schemas.microsoft.com/office/drawing/2016/5/14/chartex" xmlns:mc="http://schemas.openxmlformats.org/markup-compatibility/2006" xmlns:aink="http://schemas.microsoft.com/office/drawing/2016/ink" xmlns:am3d="http://schemas.microsoft.com/office/drawing/2017/model3d" xmlns:o="urn:schemas-microsoft-com:office:office" xmlns:r="http://schemas.openxmlformats.org/officeDocument/2006/relationships" xmlns:m="http://schemas.openxmlformats.org/officeDocument/2006/math" xmlns:v="urn:schemas-microsoft-com:vml" xmlns:wp14="http://schemas.microsoft.com/office/word/2010/wordprocessingDrawing" xmlns:wp="http://schemas.openxmlformats.org/drawingml/2006/wordprocessingDrawing" xmlns:w10="urn:schemas-microsoft-com:office:word" xmlns:w="http://schemas.openxmlformats.org/wordprocessingml/2006/main" xmlns:w14="http://schemas.microsoft.com/office/word/2010/wordml" xmlns:w15="http://schemas.microsoft.com/office/word/2012/wordml" xmlns:w16cid="http://schemas.microsoft.com/office/word/2016/wordml/cid" xmlns:w16se="http://schemas.microsoft.com/office/word/2015/wordml/symex" xmlns:wpg="http://schemas.microsoft.com/office/word/2010/wordprocessingGroup" xmlns:wpi="http://schemas.microsoft.com/office/word/2010/wordprocessingInk" xmlns:wne="http://schemas.microsoft.com/office/word/2006/wordml" xmlns:wps="http://schemas.microsoft.com/office/word/2010/wordprocessingShape" mc:Ignorable="w14 w15 w16se w16cid wp14">
   <w:numPicBullet w:numPicBulletId="0">
     <w:pict>
       <v:shapetype id="_x0000_t75" coordsize="21600,21600" o:spt="75" o:preferrelative="t" path="m@4@5l@4@11@9@11@9@5xe" filled="f" stroked="f">
@@ -2399,28 +2411,28 @@
         <v:path o:extrusionok="f" gradientshapeok="t" o:connecttype="rect"/>
         <o:lock v:ext="edit" aspectratio="t"/>
       </v:shapetype>
-      <v:shape id="_x0000_i1026" type="#_x0000_t75" alt="Pencil Svg Png Icon Free Download (#376363 ..." style="width:691.2pt;height:734.4pt;visibility:visible;mso-wrap-style:square" o:bullet="t">
+      <v:shape id="_x0000_i1030" type="#_x0000_t75" alt="Pencil Svg Png Icon Free Download (#376363 ..." style="width:690.75pt;height:734.25pt;visibility:visible;mso-wrap-style:square" o:bullet="t">
         <v:imagedata r:id="rId1" o:title="Pencil Svg Png Icon Free Download (#376363 "/>
       </v:shape>
     </w:pict>
   </w:numPicBullet>
   <w:numPicBullet w:numPicBulletId="1">
     <w:pict>
-      <v:shape id="_x0000_i1027" type="#_x0000_t75" alt="Eye Icon - Free Download at Icons8" style="width:1202.7pt;height:1202.7pt;visibility:visible;mso-wrap-style:square" o:bullet="t">
+      <v:shape id="_x0000_i1031" type="#_x0000_t75" alt="Eye Icon - Free Download at Icons8" style="width:1202.25pt;height:1202.25pt;visibility:visible;mso-wrap-style:square" o:bullet="t">
         <v:imagedata r:id="rId2" o:title="Eye Icon - Free Download at Icons8"/>
       </v:shape>
     </w:pict>
   </w:numPicBullet>
   <w:numPicBullet w:numPicBulletId="2">
     <w:pict>
-      <v:shape id="_x0000_i1028" type="#_x0000_t75" alt="Download from cloud" style="width:36.3pt;height:36.3pt;visibility:visible;mso-wrap-style:square" o:bullet="t">
+      <v:shape id="_x0000_i1032" type="#_x0000_t75" alt="Download from cloud" style="width:36pt;height:36pt;visibility:visible;mso-wrap-style:square" o:bullet="t">
         <v:imagedata r:id="rId3" o:title="Download from cloud"/>
       </v:shape>
     </w:pict>
   </w:numPicBullet>
   <w:numPicBullet w:numPicBulletId="3">
     <w:pict>
-      <v:shape id="_x0000_i1029" type="#_x0000_t75" style="width:165.3pt;height:165.3pt;visibility:visible;mso-wrap-style:square" o:bullet="t">
+      <v:shape id="_x0000_i1033" type="#_x0000_t75" style="width:165pt;height:165pt;visibility:visible;mso-wrap-style:square" o:bullet="t">
         <v:imagedata r:id="rId4" o:title="6867D38F"/>
       </v:shape>
     </w:pict>
@@ -6693,134 +6705,134 @@
       </w:pPr>
     </w:lvl>
   </w:abstractNum>
-  <w:num w:numId="1" w16cid:durableId="587080624">
+  <w:num w:numId="1">
     <w:abstractNumId w:val="1"/>
   </w:num>
-  <w:num w:numId="2" w16cid:durableId="773331485">
+  <w:num w:numId="2">
     <w:abstractNumId w:val="32"/>
   </w:num>
-  <w:num w:numId="3" w16cid:durableId="1298103483">
+  <w:num w:numId="3">
     <w:abstractNumId w:val="18"/>
   </w:num>
-  <w:num w:numId="4" w16cid:durableId="1806120449">
+  <w:num w:numId="4">
     <w:abstractNumId w:val="26"/>
   </w:num>
-  <w:num w:numId="5" w16cid:durableId="1454863363">
+  <w:num w:numId="5">
     <w:abstractNumId w:val="22"/>
   </w:num>
-  <w:num w:numId="6" w16cid:durableId="1483111409">
+  <w:num w:numId="6">
     <w:abstractNumId w:val="28"/>
   </w:num>
-  <w:num w:numId="7" w16cid:durableId="477649821">
+  <w:num w:numId="7">
     <w:abstractNumId w:val="33"/>
   </w:num>
-  <w:num w:numId="8" w16cid:durableId="1821459950">
+  <w:num w:numId="8">
     <w:abstractNumId w:val="38"/>
   </w:num>
-  <w:num w:numId="9" w16cid:durableId="912469542">
+  <w:num w:numId="9">
     <w:abstractNumId w:val="36"/>
   </w:num>
-  <w:num w:numId="10" w16cid:durableId="1014455489">
+  <w:num w:numId="10">
     <w:abstractNumId w:val="31"/>
   </w:num>
-  <w:num w:numId="11" w16cid:durableId="157428756">
+  <w:num w:numId="11">
     <w:abstractNumId w:val="3"/>
   </w:num>
-  <w:num w:numId="12" w16cid:durableId="2000116093">
+  <w:num w:numId="12">
     <w:abstractNumId w:val="13"/>
   </w:num>
-  <w:num w:numId="13" w16cid:durableId="126046555">
+  <w:num w:numId="13">
     <w:abstractNumId w:val="9"/>
   </w:num>
-  <w:num w:numId="14" w16cid:durableId="739207924">
+  <w:num w:numId="14">
     <w:abstractNumId w:val="11"/>
   </w:num>
-  <w:num w:numId="15" w16cid:durableId="629017801">
+  <w:num w:numId="15">
     <w:abstractNumId w:val="15"/>
   </w:num>
-  <w:num w:numId="16" w16cid:durableId="361249334">
+  <w:num w:numId="16">
     <w:abstractNumId w:val="19"/>
   </w:num>
-  <w:num w:numId="17" w16cid:durableId="1164516180">
+  <w:num w:numId="17">
     <w:abstractNumId w:val="21"/>
   </w:num>
-  <w:num w:numId="18" w16cid:durableId="1746800078">
+  <w:num w:numId="18">
     <w:abstractNumId w:val="16"/>
   </w:num>
-  <w:num w:numId="19" w16cid:durableId="969019805">
+  <w:num w:numId="19">
     <w:abstractNumId w:val="20"/>
   </w:num>
-  <w:num w:numId="20" w16cid:durableId="1117217161">
+  <w:num w:numId="20">
     <w:abstractNumId w:val="6"/>
   </w:num>
-  <w:num w:numId="21" w16cid:durableId="1375957888">
+  <w:num w:numId="21">
     <w:abstractNumId w:val="34"/>
   </w:num>
-  <w:num w:numId="22" w16cid:durableId="12998567">
+  <w:num w:numId="22">
     <w:abstractNumId w:val="2"/>
   </w:num>
-  <w:num w:numId="23" w16cid:durableId="34546948">
+  <w:num w:numId="23">
     <w:abstractNumId w:val="40"/>
   </w:num>
-  <w:num w:numId="24" w16cid:durableId="1405646838">
+  <w:num w:numId="24">
     <w:abstractNumId w:val="17"/>
   </w:num>
-  <w:num w:numId="25" w16cid:durableId="946279617">
+  <w:num w:numId="25">
     <w:abstractNumId w:val="23"/>
   </w:num>
-  <w:num w:numId="26" w16cid:durableId="370761688">
+  <w:num w:numId="26">
     <w:abstractNumId w:val="4"/>
   </w:num>
-  <w:num w:numId="27" w16cid:durableId="2044790653">
+  <w:num w:numId="27">
     <w:abstractNumId w:val="37"/>
   </w:num>
-  <w:num w:numId="28" w16cid:durableId="278529281">
+  <w:num w:numId="28">
     <w:abstractNumId w:val="39"/>
   </w:num>
-  <w:num w:numId="29" w16cid:durableId="1534538824">
+  <w:num w:numId="29">
     <w:abstractNumId w:val="12"/>
   </w:num>
-  <w:num w:numId="30" w16cid:durableId="337536451">
+  <w:num w:numId="30">
     <w:abstractNumId w:val="14"/>
   </w:num>
-  <w:num w:numId="31" w16cid:durableId="854490992">
+  <w:num w:numId="31">
     <w:abstractNumId w:val="24"/>
   </w:num>
-  <w:num w:numId="32" w16cid:durableId="1852378949">
+  <w:num w:numId="32">
     <w:abstractNumId w:val="25"/>
   </w:num>
-  <w:num w:numId="33" w16cid:durableId="78447013">
+  <w:num w:numId="33">
     <w:abstractNumId w:val="29"/>
   </w:num>
-  <w:num w:numId="34" w16cid:durableId="581764318">
+  <w:num w:numId="34">
     <w:abstractNumId w:val="5"/>
   </w:num>
-  <w:num w:numId="35" w16cid:durableId="1000738649">
+  <w:num w:numId="35">
     <w:abstractNumId w:val="35"/>
   </w:num>
-  <w:num w:numId="36" w16cid:durableId="509829442">
+  <w:num w:numId="36">
     <w:abstractNumId w:val="0"/>
   </w:num>
-  <w:num w:numId="37" w16cid:durableId="1941838568">
+  <w:num w:numId="37">
     <w:abstractNumId w:val="27"/>
   </w:num>
-  <w:num w:numId="38" w16cid:durableId="1099640378">
+  <w:num w:numId="38">
     <w:abstractNumId w:val="10"/>
   </w:num>
-  <w:num w:numId="39" w16cid:durableId="1595436157">
+  <w:num w:numId="39">
     <w:abstractNumId w:val="8"/>
   </w:num>
-  <w:num w:numId="40" w16cid:durableId="1680962270">
+  <w:num w:numId="40">
     <w:abstractNumId w:val="30"/>
   </w:num>
-  <w:num w:numId="41" w16cid:durableId="210582318">
+  <w:num w:numId="41">
     <w:abstractNumId w:val="7"/>
   </w:num>
 </w:numbering>
 </file>
 
 <file path=word/styles.xml><?xml version="1.0" encoding="utf-8"?>
-<w:styles xmlns:mc="http://schemas.openxmlformats.org/markup-compatibility/2006" xmlns:r="http://schemas.openxmlformats.org/officeDocument/2006/relationships" xmlns:w="http://schemas.openxmlformats.org/wordprocessingml/2006/main" xmlns:w14="http://schemas.microsoft.com/office/word/2010/wordml" xmlns:w15="http://schemas.microsoft.com/office/word/2012/wordml" xmlns:w16cex="http://schemas.microsoft.com/office/word/2018/wordml/cex" xmlns:w16cid="http://schemas.microsoft.com/office/word/2016/wordml/cid" xmlns:w16="http://schemas.microsoft.com/office/word/2018/wordml" xmlns:w16sdtdh="http://schemas.microsoft.com/office/word/2020/wordml/sdtdatahash" xmlns:w16se="http://schemas.microsoft.com/office/word/2015/wordml/symex" mc:Ignorable="w14 w15 w16se w16cid w16 w16cex w16sdtdh">
+<w:styles xmlns:mc="http://schemas.openxmlformats.org/markup-compatibility/2006" xmlns:r="http://schemas.openxmlformats.org/officeDocument/2006/relationships" xmlns:w="http://schemas.openxmlformats.org/wordprocessingml/2006/main" xmlns:w14="http://schemas.microsoft.com/office/word/2010/wordml" xmlns:w15="http://schemas.microsoft.com/office/word/2012/wordml" xmlns:w16cid="http://schemas.microsoft.com/office/word/2016/wordml/cid" xmlns:w16se="http://schemas.microsoft.com/office/word/2015/wordml/symex" mc:Ignorable="w14 w15 w16se w16cid">
   <w:docDefaults>
     <w:rPrDefault>
       <w:rPr>
@@ -6836,7 +6848,7 @@
       </w:pPr>
     </w:pPrDefault>
   </w:docDefaults>
-  <w:latentStyles w:defLockedState="0" w:defUIPriority="99" w:defSemiHidden="0" w:defUnhideWhenUsed="0" w:defQFormat="0" w:count="376">
+  <w:latentStyles w:defLockedState="0" w:defUIPriority="99" w:defSemiHidden="0" w:defUnhideWhenUsed="0" w:defQFormat="0" w:count="375">
     <w:lsdException w:name="Normal" w:uiPriority="0" w:qFormat="1"/>
     <w:lsdException w:name="heading 1" w:uiPriority="9" w:qFormat="1"/>
     <w:lsdException w:name="heading 2" w:semiHidden="1" w:uiPriority="9" w:unhideWhenUsed="1" w:qFormat="1"/>
@@ -6942,6 +6954,7 @@
     <w:lsdException w:name="HTML Sample" w:semiHidden="1" w:unhideWhenUsed="1"/>
     <w:lsdException w:name="HTML Typewriter" w:semiHidden="1" w:unhideWhenUsed="1"/>
     <w:lsdException w:name="HTML Variable" w:semiHidden="1" w:unhideWhenUsed="1"/>
+    <w:lsdException w:name="Normal Table" w:semiHidden="1" w:unhideWhenUsed="1"/>
     <w:lsdException w:name="annotation subject" w:semiHidden="1" w:unhideWhenUsed="1"/>
     <w:lsdException w:name="No List" w:semiHidden="1" w:unhideWhenUsed="1"/>
     <w:lsdException w:name="Outline List 1" w:semiHidden="1" w:unhideWhenUsed="1"/>
@@ -6988,8 +7001,10 @@
     <w:lsdException w:name="Table Subtle 2" w:semiHidden="1" w:unhideWhenUsed="1"/>
     <w:lsdException w:name="Table Web 1" w:semiHidden="1" w:unhideWhenUsed="1"/>
     <w:lsdException w:name="Table Web 2" w:semiHidden="1" w:unhideWhenUsed="1"/>
+    <w:lsdException w:name="Table Web 3" w:semiHidden="1" w:unhideWhenUsed="1"/>
     <w:lsdException w:name="Balloon Text" w:semiHidden="1" w:unhideWhenUsed="1"/>
     <w:lsdException w:name="Table Grid" w:uiPriority="39"/>
+    <w:lsdException w:name="Table Theme" w:semiHidden="1" w:unhideWhenUsed="1"/>
     <w:lsdException w:name="Placeholder Text" w:semiHidden="1"/>
     <w:lsdException w:name="No Spacing" w:uiPriority="1" w:qFormat="1"/>
     <w:lsdException w:name="Light Shading" w:uiPriority="60"/>
@@ -7209,7 +7224,6 @@
     <w:lsdException w:name="Smart Hyperlink" w:semiHidden="1" w:unhideWhenUsed="1"/>
     <w:lsdException w:name="Hashtag" w:semiHidden="1" w:unhideWhenUsed="1"/>
     <w:lsdException w:name="Unresolved Mention" w:semiHidden="1" w:unhideWhenUsed="1"/>
-    <w:lsdException w:name="Smart Link" w:semiHidden="1" w:unhideWhenUsed="1"/>
   </w:latentStyles>
   <w:style w:type="paragraph" w:default="1" w:styleId="Normal">
     <w:name w:val="Normal"/>
@@ -7984,7 +7998,9 @@
 </file>
 
 <file path=customXml/item1.xml><?xml version="1.0" encoding="utf-8"?>
-<b:Sources xmlns:b="http://schemas.openxmlformats.org/officeDocument/2006/bibliography" xmlns="http://schemas.openxmlformats.org/officeDocument/2006/bibliography" SelectedStyle="\APASixthEditionOfficeOnline.xsl" StyleName="APA" Version="6"/>
+<p:properties xmlns:p="http://schemas.microsoft.com/office/2006/metadata/properties" xmlns:xsi="http://www.w3.org/2001/XMLSchema-instance" xmlns:pc="http://schemas.microsoft.com/office/infopath/2007/PartnerControls">
+  <documentManagement/>
+</p:properties>
 </file>
 
 <file path=customXml/item2.xml><?xml version="1.0" encoding="utf-8"?>
@@ -7997,12 +8013,6 @@
 </file>
 
 <file path=customXml/item3.xml><?xml version="1.0" encoding="utf-8"?>
-<p:properties xmlns:p="http://schemas.microsoft.com/office/2006/metadata/properties" xmlns:xsi="http://www.w3.org/2001/XMLSchema-instance" xmlns:pc="http://schemas.microsoft.com/office/infopath/2007/PartnerControls">
-  <documentManagement/>
-</p:properties>
-</file>
-
-<file path=customXml/item4.xml><?xml version="1.0" encoding="utf-8"?>
 <ct:contentTypeSchema xmlns:ct="http://schemas.microsoft.com/office/2006/metadata/contentType" xmlns:ma="http://schemas.microsoft.com/office/2006/metadata/properties/metaAttributes" ct:_="" ma:_="" ma:contentTypeName="Document" ma:contentTypeID="0x010100ABA223F759147049B9D8A25DED07DD24" ma:contentTypeVersion="14" ma:contentTypeDescription="Create a new document." ma:contentTypeScope="" ma:versionID="754cccfe17833f4d06e0267dc9c12ab7">
   <xsd:schema xmlns:xsd="http://www.w3.org/2001/XMLSchema" xmlns:xs="http://www.w3.org/2001/XMLSchema" xmlns:p="http://schemas.microsoft.com/office/2006/metadata/properties" xmlns:ns3="cc9255bc-4d99-4f42-bba5-857cbcc6e725" xmlns:ns4="fc2bff61-6a31-4c51-9f32-b9bba46405e5" targetNamespace="http://schemas.microsoft.com/office/2006/metadata/properties" ma:root="true" ma:fieldsID="e32414dc8724dfdc561355c14801bc84" ns3:_="" ns4:_="">
     <xsd:import namespace="cc9255bc-4d99-4f42-bba5-857cbcc6e725"/>
@@ -8231,10 +8241,15 @@
 </ct:contentTypeSchema>
 </file>
 
+<file path=customXml/item4.xml><?xml version="1.0" encoding="utf-8"?>
+<b:Sources xmlns:b="http://schemas.openxmlformats.org/officeDocument/2006/bibliography" xmlns="http://schemas.openxmlformats.org/officeDocument/2006/bibliography" SelectedStyle="\APASixthEditionOfficeOnline.xsl" StyleName="APA" Version="6"/>
+</file>
+
 <file path=customXml/itemProps1.xml><?xml version="1.0" encoding="utf-8"?>
-<ds:datastoreItem xmlns:ds="http://schemas.openxmlformats.org/officeDocument/2006/customXml" ds:itemID="{14F53BA9-6B21-4F20-83E8-237EFA8547A8}">
+<ds:datastoreItem xmlns:ds="http://schemas.openxmlformats.org/officeDocument/2006/customXml" ds:itemID="{1A5F5AF1-B05B-4704-B970-F66948F444EC}">
   <ds:schemaRefs>
-    <ds:schemaRef ds:uri="http://schemas.openxmlformats.org/officeDocument/2006/bibliography"/>
+    <ds:schemaRef ds:uri="http://schemas.microsoft.com/office/2006/metadata/properties"/>
+    <ds:schemaRef ds:uri="http://schemas.microsoft.com/office/infopath/2007/PartnerControls"/>
   </ds:schemaRefs>
 </ds:datastoreItem>
 </file>
@@ -8248,23 +8263,6 @@
 </file>
 
 <file path=customXml/itemProps3.xml><?xml version="1.0" encoding="utf-8"?>
-<ds:datastoreItem xmlns:ds="http://schemas.openxmlformats.org/officeDocument/2006/customXml" ds:itemID="{1A5F5AF1-B05B-4704-B970-F66948F444EC}">
-  <ds:schemaRefs>
-    <ds:schemaRef ds:uri="http://schemas.microsoft.com/office/infopath/2007/PartnerControls"/>
-    <ds:schemaRef ds:uri="cc9255bc-4d99-4f42-bba5-857cbcc6e725"/>
-    <ds:schemaRef ds:uri="http://purl.org/dc/dcmitype/"/>
-    <ds:schemaRef ds:uri="http://www.w3.org/XML/1998/namespace"/>
-    <ds:schemaRef ds:uri="http://purl.org/dc/elements/1.1/"/>
-    <ds:schemaRef ds:uri="fc2bff61-6a31-4c51-9f32-b9bba46405e5"/>
-    <ds:schemaRef ds:uri="http://schemas.microsoft.com/office/2006/documentManagement/types"/>
-    <ds:schemaRef ds:uri="http://schemas.microsoft.com/office/2006/metadata/properties"/>
-    <ds:schemaRef ds:uri="http://schemas.openxmlformats.org/package/2006/metadata/core-properties"/>
-    <ds:schemaRef ds:uri="http://purl.org/dc/terms/"/>
-  </ds:schemaRefs>
-</ds:datastoreItem>
-</file>
-
-<file path=customXml/itemProps4.xml><?xml version="1.0" encoding="utf-8"?>
 <ds:datastoreItem xmlns:ds="http://schemas.openxmlformats.org/officeDocument/2006/customXml" ds:itemID="{DDA83A75-2CCD-4D1B-9315-5B4B38A21415}">
   <ds:schemaRefs>
     <ds:schemaRef ds:uri="http://schemas.microsoft.com/office/2006/metadata/contentType"/>
@@ -8281,4 +8279,12 @@
     <ds:schemaRef ds:uri="http://schemas.microsoft.com/internal/obd"/>
   </ds:schemaRefs>
 </ds:datastoreItem>
+</file>
+
+<file path=customXml/itemProps4.xml><?xml version="1.0" encoding="utf-8"?>
+<ds:datastoreItem xmlns:ds="http://schemas.openxmlformats.org/officeDocument/2006/customXml" ds:itemID="{4EF05DD4-04ED-4951-B8A6-6481AAA9937C}">
+  <ds:schemaRefs>
+    <ds:schemaRef ds:uri="http://schemas.openxmlformats.org/officeDocument/2006/bibliography"/>
+  </ds:schemaRefs>
+</ds:datastoreItem>
 </file>
</xml_diff>

<commit_message>
Spelling Error Fix on the Senior Assignment
Fixed multiple more spelling errors on the senior assignment.
</commit_message>
<xml_diff>
--- a/docpac_05300922/docpac_04230922.docx
+++ b/docpac_05300922/docpac_04230922.docx
@@ -771,8 +771,6 @@
       <w:r>
         <w:t xml:space="preserve"> and document </w:t>
       </w:r>
-      <w:bookmarkStart w:id="0" w:name="_GoBack"/>
-      <w:bookmarkEnd w:id="0"/>
       <w:r>
         <w:t>your</w:t>
       </w:r>
@@ -886,28 +884,23 @@
         </w:numPr>
       </w:pPr>
       <w:r>
-        <w:t xml:space="preserve">Performing an action that allows you to complete a card in a </w:t>
+        <w:t>Performing an action that allows you to complete a card in a Project</w:t>
       </w:r>
-      <w:proofErr w:type="spellStart"/>
-      <w:r>
-        <w:t>Projoect</w:t>
-      </w:r>
-      <w:proofErr w:type="spellEnd"/>
     </w:p>
     <w:p>
       <w:r>
         <w:t xml:space="preserve">In the box below, </w:t>
       </w:r>
       <w:r>
-        <w:t xml:space="preserve">write the Issue #, Discussion #, PR #, or any relevant information </w:t>
+        <w:t>write the Issue #, Discussion #, PR #, or any relevant information th</w:t>
       </w:r>
-      <w:proofErr w:type="spellStart"/>
       <w:r>
-        <w:t>tht</w:t>
+        <w:t>a</w:t>
       </w:r>
-      <w:proofErr w:type="spellEnd"/>
+      <w:bookmarkStart w:id="0" w:name="_GoBack"/>
+      <w:bookmarkEnd w:id="0"/>
       <w:r>
-        <w:t xml:space="preserve"> can easily point me to your work for grading</w:t>
+        <w:t>t can easily point me to your work for grading</w:t>
       </w:r>
     </w:p>
     <w:tbl>
@@ -8018,6 +8011,21 @@
 </file>
 
 <file path=customXml/item1.xml><?xml version="1.0" encoding="utf-8"?>
+<?mso-contentType ?>
+<FormTemplates xmlns="http://schemas.microsoft.com/sharepoint/v3/contenttype/forms">
+  <Display>DocumentLibraryForm</Display>
+  <Edit>DocumentLibraryForm</Edit>
+  <New>DocumentLibraryForm</New>
+</FormTemplates>
+</file>
+
+<file path=customXml/item2.xml><?xml version="1.0" encoding="utf-8"?>
+<p:properties xmlns:p="http://schemas.microsoft.com/office/2006/metadata/properties" xmlns:xsi="http://www.w3.org/2001/XMLSchema-instance" xmlns:pc="http://schemas.microsoft.com/office/infopath/2007/PartnerControls">
+  <documentManagement/>
+</p:properties>
+</file>
+
+<file path=customXml/item3.xml><?xml version="1.0" encoding="utf-8"?>
 <ct:contentTypeSchema xmlns:ct="http://schemas.microsoft.com/office/2006/metadata/contentType" xmlns:ma="http://schemas.microsoft.com/office/2006/metadata/properties/metaAttributes" ct:_="" ma:_="" ma:contentTypeName="Document" ma:contentTypeID="0x010100ABA223F759147049B9D8A25DED07DD24" ma:contentTypeVersion="14" ma:contentTypeDescription="Create a new document." ma:contentTypeScope="" ma:versionID="754cccfe17833f4d06e0267dc9c12ab7">
   <xsd:schema xmlns:xsd="http://www.w3.org/2001/XMLSchema" xmlns:xs="http://www.w3.org/2001/XMLSchema" xmlns:p="http://schemas.microsoft.com/office/2006/metadata/properties" xmlns:ns3="cc9255bc-4d99-4f42-bba5-857cbcc6e725" xmlns:ns4="fc2bff61-6a31-4c51-9f32-b9bba46405e5" targetNamespace="http://schemas.microsoft.com/office/2006/metadata/properties" ma:root="true" ma:fieldsID="e32414dc8724dfdc561355c14801bc84" ns3:_="" ns4:_="">
     <xsd:import namespace="cc9255bc-4d99-4f42-bba5-857cbcc6e725"/>
@@ -8246,26 +8254,28 @@
 </ct:contentTypeSchema>
 </file>
 
-<file path=customXml/item2.xml><?xml version="1.0" encoding="utf-8"?>
-<p:properties xmlns:p="http://schemas.microsoft.com/office/2006/metadata/properties" xmlns:xsi="http://www.w3.org/2001/XMLSchema-instance" xmlns:pc="http://schemas.microsoft.com/office/infopath/2007/PartnerControls">
-  <documentManagement/>
-</p:properties>
-</file>
-
-<file path=customXml/item3.xml><?xml version="1.0" encoding="utf-8"?>
-<?mso-contentType ?>
-<FormTemplates xmlns="http://schemas.microsoft.com/sharepoint/v3/contenttype/forms">
-  <Display>DocumentLibraryForm</Display>
-  <Edit>DocumentLibraryForm</Edit>
-  <New>DocumentLibraryForm</New>
-</FormTemplates>
-</file>
-
 <file path=customXml/item4.xml><?xml version="1.0" encoding="utf-8"?>
 <b:Sources xmlns:b="http://schemas.openxmlformats.org/officeDocument/2006/bibliography" xmlns="http://schemas.openxmlformats.org/officeDocument/2006/bibliography" SelectedStyle="\APASixthEditionOfficeOnline.xsl" StyleName="APA" Version="6"/>
 </file>
 
 <file path=customXml/itemProps1.xml><?xml version="1.0" encoding="utf-8"?>
+<ds:datastoreItem xmlns:ds="http://schemas.openxmlformats.org/officeDocument/2006/customXml" ds:itemID="{7BFD71E4-33D5-445D-9CFC-21F1C7989C0E}">
+  <ds:schemaRefs>
+    <ds:schemaRef ds:uri="http://schemas.microsoft.com/sharepoint/v3/contenttype/forms"/>
+  </ds:schemaRefs>
+</ds:datastoreItem>
+</file>
+
+<file path=customXml/itemProps2.xml><?xml version="1.0" encoding="utf-8"?>
+<ds:datastoreItem xmlns:ds="http://schemas.openxmlformats.org/officeDocument/2006/customXml" ds:itemID="{1A5F5AF1-B05B-4704-B970-F66948F444EC}">
+  <ds:schemaRefs>
+    <ds:schemaRef ds:uri="http://schemas.microsoft.com/office/2006/metadata/properties"/>
+    <ds:schemaRef ds:uri="http://schemas.microsoft.com/office/infopath/2007/PartnerControls"/>
+  </ds:schemaRefs>
+</ds:datastoreItem>
+</file>
+
+<file path=customXml/itemProps3.xml><?xml version="1.0" encoding="utf-8"?>
 <ds:datastoreItem xmlns:ds="http://schemas.openxmlformats.org/officeDocument/2006/customXml" ds:itemID="{DDA83A75-2CCD-4D1B-9315-5B4B38A21415}">
   <ds:schemaRefs>
     <ds:schemaRef ds:uri="http://schemas.microsoft.com/office/2006/metadata/contentType"/>
@@ -8284,25 +8294,8 @@
 </ds:datastoreItem>
 </file>
 
-<file path=customXml/itemProps2.xml><?xml version="1.0" encoding="utf-8"?>
-<ds:datastoreItem xmlns:ds="http://schemas.openxmlformats.org/officeDocument/2006/customXml" ds:itemID="{1A5F5AF1-B05B-4704-B970-F66948F444EC}">
-  <ds:schemaRefs>
-    <ds:schemaRef ds:uri="http://schemas.microsoft.com/office/2006/metadata/properties"/>
-    <ds:schemaRef ds:uri="http://schemas.microsoft.com/office/infopath/2007/PartnerControls"/>
-  </ds:schemaRefs>
-</ds:datastoreItem>
-</file>
-
-<file path=customXml/itemProps3.xml><?xml version="1.0" encoding="utf-8"?>
-<ds:datastoreItem xmlns:ds="http://schemas.openxmlformats.org/officeDocument/2006/customXml" ds:itemID="{7BFD71E4-33D5-445D-9CFC-21F1C7989C0E}">
-  <ds:schemaRefs>
-    <ds:schemaRef ds:uri="http://schemas.microsoft.com/sharepoint/v3/contenttype/forms"/>
-  </ds:schemaRefs>
-</ds:datastoreItem>
-</file>
-
 <file path=customXml/itemProps4.xml><?xml version="1.0" encoding="utf-8"?>
-<ds:datastoreItem xmlns:ds="http://schemas.openxmlformats.org/officeDocument/2006/customXml" ds:itemID="{BE9BD5A6-350D-4475-BCC8-D5F4789A7387}">
+<ds:datastoreItem xmlns:ds="http://schemas.openxmlformats.org/officeDocument/2006/customXml" ds:itemID="{9879C9ED-55ED-42AF-90DE-8C14AA60077A}">
   <ds:schemaRefs>
     <ds:schemaRef ds:uri="http://schemas.openxmlformats.org/officeDocument/2006/bibliography"/>
   </ds:schemaRefs>

</xml_diff>